<commit_message>
Added a matrix example for stock and options trees for clarity.
</commit_message>
<xml_diff>
--- a/Paper/draft2.docx
+++ b/Paper/draft2.docx
@@ -7,19 +7,31 @@
         <w:pStyle w:val="Title"/>
       </w:pPr>
       <w:r>
-        <w:t xml:space="preserve">Title</w:t>
-      </w:r>
-      <w:r>
-        <w:t xml:space="preserve"> </w:t>
-      </w:r>
-      <w:r>
-        <w:t xml:space="preserve">of</w:t>
-      </w:r>
-      <w:r>
-        <w:t xml:space="preserve"> </w:t>
-      </w:r>
-      <w:r>
-        <w:t xml:space="preserve">Paper</w:t>
+        <w:t xml:space="preserve">Pricing</w:t>
+      </w:r>
+      <w:r>
+        <w:t xml:space="preserve"> </w:t>
+      </w:r>
+      <w:r>
+        <w:t xml:space="preserve">Swaptions</w:t>
+      </w:r>
+      <w:r>
+        <w:t xml:space="preserve"> </w:t>
+      </w:r>
+      <w:r>
+        <w:t xml:space="preserve">with</w:t>
+      </w:r>
+      <w:r>
+        <w:t xml:space="preserve"> </w:t>
+      </w:r>
+      <w:r>
+        <w:t xml:space="preserve">Monte</w:t>
+      </w:r>
+      <w:r>
+        <w:t xml:space="preserve"> </w:t>
+      </w:r>
+      <w:r>
+        <w:t xml:space="preserve">Carlo</w:t>
       </w:r>
     </w:p>
     <w:p>
@@ -33,7 +45,7 @@
         <w:t xml:space="preserve"> </w:t>
       </w:r>
       <w:r>
-        <w:t xml:space="preserve">03,</w:t>
+        <w:t xml:space="preserve">15,</w:t>
       </w:r>
       <w:r>
         <w:t xml:space="preserve"> </w:t>
@@ -84,7 +96,16 @@
         <w:pStyle w:val="FirstParagraph"/>
       </w:pPr>
       <w:r>
-        <w:t xml:space="preserve">Lorem ipsum …</w:t>
+        <w:t xml:space="preserve">Lorem ipsum. This is a citation of</w:t>
+      </w:r>
+      <w:r>
+        <w:t xml:space="preserve"> </w:t>
+      </w:r>
+      <w:r>
+        <w:t xml:space="preserve">Buchanan (1979)</w:t>
+      </w:r>
+      <w:r>
+        <w:t xml:space="preserve">.</w:t>
       </w:r>
     </w:p>
     <w:p>
@@ -169,6 +190,29 @@
       </w:pPr>
       <w:r>
         <w:t xml:space="preserve">Summary of paper. More stuff!</w:t>
+      </w:r>
+    </w:p>
+    <w:p>
+      <w:pPr>
+        <w:pStyle w:val="Bibliography"/>
+      </w:pPr>
+      <w:r>
+        <w:t xml:space="preserve">Buchanan, James M. 1979.</w:t>
+      </w:r>
+      <w:r>
+        <w:t xml:space="preserve"> </w:t>
+      </w:r>
+      <w:r>
+        <w:rPr>
+          <w:i/>
+        </w:rPr>
+        <w:t xml:space="preserve">What Should Economists Do?</w:t>
+      </w:r>
+      <w:r>
+        <w:t xml:space="preserve"> </w:t>
+      </w:r>
+      <w:r>
+        <w:t xml:space="preserve">Liberty Fund Inc.</w:t>
       </w:r>
     </w:p>
     <w:p>
@@ -302,7 +346,7 @@
     </w:lvl>
   </w:abstractNum>
   <w:abstractNum w:abstractNumId="990">
-    <w:nsid w:val="e7073797"/>
+    <w:nsid w:val="ada572a1"/>
     <w:multiLevelType w:val="multilevel"/>
     <w:lvl w:ilvl="0">
       <w:numFmt w:val="bullet"/>

</xml_diff>